<commit_message>
Modifikacija specifikacije nakon realizacije
</commit_message>
<xml_diff>
--- a/Dokumentacija - izvorni dokument.docx
+++ b/Dokumentacija - izvorni dokument.docx
@@ -615,7 +615,13 @@
         <w:jc w:val="center"/>
       </w:pPr>
       <w:r>
-        <w:t>Sarajevo, maj 2024.</w:t>
+        <w:t xml:space="preserve">Sarajevo, </w:t>
+      </w:r>
+      <w:r>
+        <w:t>juni</w:t>
+      </w:r>
+      <w:r>
+        <w:t xml:space="preserve"> 2024.</w:t>
       </w:r>
       <w:r>
         <w:br w:type="page"/>
@@ -695,7 +701,7 @@
         <w:rPr>
           <w:noProof/>
         </w:rPr>
-        <w:instrText xml:space="preserve"> PAGEREF _Toc166950840 \h </w:instrText>
+        <w:instrText xml:space="preserve"> PAGEREF _Toc168848149 \h </w:instrText>
       </w:r>
       <w:r>
         <w:rPr>
@@ -776,7 +782,7 @@
         <w:rPr>
           <w:noProof/>
         </w:rPr>
-        <w:instrText xml:space="preserve"> PAGEREF _Toc166950841 \h </w:instrText>
+        <w:instrText xml:space="preserve"> PAGEREF _Toc168848150 \h </w:instrText>
       </w:r>
       <w:r>
         <w:rPr>
@@ -839,7 +845,7 @@
         <w:rPr>
           <w:noProof/>
         </w:rPr>
-        <w:t>Postavljanje željene temperature i režima rada ventilatora</w:t>
+        <w:t>Postavljanje željene i kritične temperature i režima rada ventilatora</w:t>
       </w:r>
       <w:r>
         <w:rPr>
@@ -857,7 +863,7 @@
         <w:rPr>
           <w:noProof/>
         </w:rPr>
-        <w:instrText xml:space="preserve"> PAGEREF _Toc166950842 \h </w:instrText>
+        <w:instrText xml:space="preserve"> PAGEREF _Toc168848151 \h </w:instrText>
       </w:r>
       <w:r>
         <w:rPr>
@@ -920,7 +926,7 @@
         <w:rPr>
           <w:noProof/>
         </w:rPr>
-        <w:t>Praćenje visine temperature i jačine puhanja ventilatora</w:t>
+        <w:t>Praćenje visine temperature, režima i jačine puhanja ventilatora</w:t>
       </w:r>
       <w:r>
         <w:rPr>
@@ -938,7 +944,7 @@
         <w:rPr>
           <w:noProof/>
         </w:rPr>
-        <w:instrText xml:space="preserve"> PAGEREF _Toc166950843 \h </w:instrText>
+        <w:instrText xml:space="preserve"> PAGEREF _Toc168848152 \h </w:instrText>
       </w:r>
       <w:r>
         <w:rPr>
@@ -1001,7 +1007,7 @@
         <w:rPr>
           <w:noProof/>
         </w:rPr>
-        <w:t>Prelazak između konfiguracijskog i radnog moda</w:t>
+        <w:t>Mijenjanje prikaza displeja</w:t>
       </w:r>
       <w:r>
         <w:rPr>
@@ -1019,7 +1025,7 @@
         <w:rPr>
           <w:noProof/>
         </w:rPr>
-        <w:instrText xml:space="preserve"> PAGEREF _Toc166950844 \h </w:instrText>
+        <w:instrText xml:space="preserve"> PAGEREF _Toc168848153 \h </w:instrText>
       </w:r>
       <w:r>
         <w:rPr>
@@ -1082,7 +1088,7 @@
         <w:rPr>
           <w:noProof/>
         </w:rPr>
-        <w:t>Upozorenje pri dostizanju granice mogućnosti rada sistema</w:t>
+        <w:t>Upozorenje pri dostizanju kritične temperature</w:t>
       </w:r>
       <w:r>
         <w:rPr>
@@ -1100,7 +1106,7 @@
         <w:rPr>
           <w:noProof/>
         </w:rPr>
-        <w:instrText xml:space="preserve"> PAGEREF _Toc166950845 \h </w:instrText>
+        <w:instrText xml:space="preserve"> PAGEREF _Toc168848154 \h </w:instrText>
       </w:r>
       <w:r>
         <w:rPr>
@@ -1163,7 +1169,7 @@
         <w:rPr>
           <w:noProof/>
         </w:rPr>
-        <w:t>Dostupnost svih funkcionalnosti putem mobilnog uređaja</w:t>
+        <w:t>Mijenjanje režima rada ventilatora putem mobilnog uređaja</w:t>
       </w:r>
       <w:r>
         <w:rPr>
@@ -1181,7 +1187,7 @@
         <w:rPr>
           <w:noProof/>
         </w:rPr>
-        <w:instrText xml:space="preserve"> PAGEREF _Toc166950846 \h </w:instrText>
+        <w:instrText xml:space="preserve"> PAGEREF _Toc168848155 \h </w:instrText>
       </w:r>
       <w:r>
         <w:rPr>
@@ -1262,7 +1268,7 @@
         <w:rPr>
           <w:noProof/>
         </w:rPr>
-        <w:instrText xml:space="preserve"> PAGEREF _Toc166950847 \h </w:instrText>
+        <w:instrText xml:space="preserve"> PAGEREF _Toc168848156 \h </w:instrText>
       </w:r>
       <w:r>
         <w:rPr>
@@ -1343,7 +1349,7 @@
         <w:rPr>
           <w:noProof/>
         </w:rPr>
-        <w:instrText xml:space="preserve"> PAGEREF _Toc166950848 \h </w:instrText>
+        <w:instrText xml:space="preserve"> PAGEREF _Toc168848157 \h </w:instrText>
       </w:r>
       <w:r>
         <w:rPr>
@@ -1424,7 +1430,7 @@
         <w:rPr>
           <w:noProof/>
         </w:rPr>
-        <w:instrText xml:space="preserve"> PAGEREF _Toc166950849 \h </w:instrText>
+        <w:instrText xml:space="preserve"> PAGEREF _Toc168848158 \h </w:instrText>
       </w:r>
       <w:r>
         <w:rPr>
@@ -1505,7 +1511,7 @@
         <w:rPr>
           <w:noProof/>
         </w:rPr>
-        <w:instrText xml:space="preserve"> PAGEREF _Toc166950850 \h </w:instrText>
+        <w:instrText xml:space="preserve"> PAGEREF _Toc168848159 \h </w:instrText>
       </w:r>
       <w:r>
         <w:rPr>
@@ -1588,7 +1594,7 @@
         <w:rPr>
           <w:noProof/>
         </w:rPr>
-        <w:instrText xml:space="preserve"> PAGEREF _Toc166950851 \h </w:instrText>
+        <w:instrText xml:space="preserve"> PAGEREF _Toc168848160 \h </w:instrText>
       </w:r>
       <w:r>
         <w:rPr>
@@ -1638,7 +1644,7 @@
       <w:pPr>
         <w:pStyle w:val="H1num"/>
       </w:pPr>
-      <w:bookmarkStart w:id="1" w:name="_Toc166950840"/>
+      <w:bookmarkStart w:id="1" w:name="_Toc168848149"/>
       <w:r>
         <w:lastRenderedPageBreak/>
         <w:t>Specifikacija projekta</w:t>
@@ -1663,7 +1669,22 @@
         <w:t xml:space="preserve"> rješenje, koje se sastoji od više distribuiranih komponenti koje međusobno komuniciraju. </w:t>
       </w:r>
       <w:r>
-        <w:t>Imajući u vidu dostupne resurse i realnu primjenu u praksi, tema projekta je sistem za ventilaciju.</w:t>
+        <w:t xml:space="preserve">Imajući u vidu dostupne resurse i realnu primjenu u praksi, tema projekta je </w:t>
+      </w:r>
+      <w:r>
+        <w:t>uspostav</w:t>
+      </w:r>
+      <w:r>
+        <w:t xml:space="preserve">ljanje </w:t>
+      </w:r>
+      <w:r>
+        <w:t>sistem</w:t>
+      </w:r>
+      <w:r>
+        <w:t>a</w:t>
+      </w:r>
+      <w:r>
+        <w:t xml:space="preserve"> za ventilaciju.</w:t>
       </w:r>
       <w:r>
         <w:t xml:space="preserve"> </w:t>
@@ -1674,7 +1695,31 @@
         <w:pStyle w:val="N"/>
       </w:pPr>
       <w:r>
-        <w:t xml:space="preserve">Sistem se sastoji iz dva dijela – kontrolnog i terenskog podsistema. Terenski dio realizira samu ventilaciju, dok kontrolni dio sistema omogućava, dakle, kontrolu nad terenskim podsistemom, te daje uvid u rad istog. </w:t>
+        <w:t>Sistem se sastoji iz dva dijela – kontrolnog i terenskog podsistema. Terenski dio realizira</w:t>
+      </w:r>
+      <w:r>
+        <w:t xml:space="preserve"> </w:t>
+      </w:r>
+      <w:r>
+        <w:t>ventilaciju dok kontrolni dio sistema omogućava</w:t>
+      </w:r>
+      <w:r>
+        <w:t xml:space="preserve"> korisniku uvid u rad te</w:t>
+      </w:r>
+      <w:r>
+        <w:t>rensk</w:t>
+      </w:r>
+      <w:r>
+        <w:t xml:space="preserve">og </w:t>
+      </w:r>
+      <w:r>
+        <w:t>podsistem</w:t>
+      </w:r>
+      <w:r>
+        <w:t>a i upravljanje njime</w:t>
+      </w:r>
+      <w:r>
+        <w:t xml:space="preserve">. </w:t>
       </w:r>
     </w:p>
     <w:p>
@@ -1682,32 +1727,31 @@
         <w:pStyle w:val="N"/>
       </w:pPr>
       <w:r>
-        <w:t>Primjeri</w:t>
-      </w:r>
-      <w:r>
-        <w:t xml:space="preserve"> upotrebe </w:t>
-      </w:r>
-      <w:r>
-        <w:t>koji mogu poslužiti kao motivacija čitaocu su klijent-servis sistem</w:t>
-      </w:r>
-      <w:r>
-        <w:t>i, kao što je hotelijarstvo, gdje je poželjno imati centralni sistem (kontrolni podsistem), te realizaciju funkcionalnosti u prostorijama (terenski podsistem</w:t>
-      </w:r>
-      <w:r>
-        <w:t xml:space="preserve">). Osim toga, </w:t>
-      </w:r>
-      <w:r>
-        <w:t xml:space="preserve">sistem pronalazi primjenu i kod fizičkih lica, recimo, u toplim ljetnim danima kada pojedinac želi rashladiti svoj boravišni prostor prije samog dolaska u isti. </w:t>
+        <w:t>Sistem primjenu može naći kako u stambenim i ugostiteljskim objektima u vidu ventilacije prostora boravka, tako i u industrijskim okruženjima gdje je potrebno nadzirati temperaturu prostora ili uređaja koji nije neposredno dostupan.</w:t>
+      </w:r>
+      <w:r>
+        <w:t xml:space="preserve"> </w:t>
       </w:r>
     </w:p>
     <w:p>
       <w:pPr>
+        <w:pStyle w:val="N"/>
+      </w:pPr>
+      <w:r>
+        <w:t>Pored kontrolnog uređaja, sistemom je moguće upravljati i nadzirati ga i putem mobilne aplikacije</w:t>
+      </w:r>
+      <w:r>
+        <w:t xml:space="preserve">. </w:t>
+      </w:r>
+    </w:p>
+    <w:p>
+      <w:pPr>
         <w:pStyle w:val="H2num"/>
         <w:rPr>
           <w:lang w:val="bs-Latn-BA"/>
         </w:rPr>
       </w:pPr>
-      <w:bookmarkStart w:id="2" w:name="_Toc166950841"/>
+      <w:bookmarkStart w:id="2" w:name="_Toc168848150"/>
       <w:r>
         <w:rPr>
           <w:lang w:val="bs-Latn-BA"/>
@@ -1726,12 +1770,18 @@
       <w:pPr>
         <w:pStyle w:val="H3num"/>
       </w:pPr>
-      <w:bookmarkStart w:id="3" w:name="_Toc166950842"/>
+      <w:bookmarkStart w:id="3" w:name="_Toc168848151"/>
       <w:r>
         <w:t>Postavljanje ž</w:t>
       </w:r>
       <w:r>
-        <w:t xml:space="preserve">eljene temperature i </w:t>
+        <w:t>eljene</w:t>
+      </w:r>
+      <w:r>
+        <w:t xml:space="preserve"> i kritične </w:t>
+      </w:r>
+      <w:r>
+        <w:t xml:space="preserve">temperature i </w:t>
       </w:r>
       <w:r>
         <w:t xml:space="preserve">režima rada </w:t>
@@ -1749,10 +1799,19 @@
         <w:pStyle w:val="N"/>
       </w:pPr>
       <w:r>
-        <w:t xml:space="preserve">Kada se sistem nalazi u konfiguracijskom modu, korisnik ima mogućnost podešavanja </w:t>
-      </w:r>
-      <w:r>
-        <w:t xml:space="preserve">željene </w:t>
+        <w:t>U sklopu kontrolnog dijela sistema</w:t>
+      </w:r>
+      <w:r>
+        <w:t xml:space="preserve">, korisnik ima mogućnost podešavanja </w:t>
+      </w:r>
+      <w:r>
+        <w:t>željen</w:t>
+      </w:r>
+      <w:r>
+        <w:t>e</w:t>
+      </w:r>
+      <w:r>
+        <w:t xml:space="preserve"> i kritične </w:t>
       </w:r>
       <w:r>
         <w:t xml:space="preserve">temperature koristeći dva tastera (jedan za povećavanje, drugi za smanjivanje temperature). </w:t>
@@ -1869,13 +1928,25 @@
         <w:t>,</w:t>
       </w:r>
       <w:r>
-        <w:t xml:space="preserve"> na osnovu odnosa trenutne i željene temperature, određuje optimalnu snagu ventilatora</w:t>
+        <w:t xml:space="preserve"> na osnovu odnosa trenutne</w:t>
+      </w:r>
+      <w:r>
+        <w:t xml:space="preserve">, </w:t>
+      </w:r>
+      <w:r>
+        <w:t xml:space="preserve">željene </w:t>
+      </w:r>
+      <w:r>
+        <w:t xml:space="preserve">i kritične </w:t>
+      </w:r>
+      <w:r>
+        <w:t>temperature, određuje optimalnu snagu ventilatora</w:t>
       </w:r>
       <w:r>
         <w:t xml:space="preserve">, u cilju postizanja </w:t>
       </w:r>
       <w:r>
-        <w:t>definisane</w:t>
+        <w:t>željene</w:t>
       </w:r>
       <w:r>
         <w:t xml:space="preserve"> temperature</w:t>
@@ -1887,7 +1958,13 @@
         <w:spacing w:before="240"/>
       </w:pPr>
       <w:r>
-        <w:t>Definisana t</w:t>
+        <w:t>Definisana</w:t>
+      </w:r>
+      <w:r>
+        <w:t xml:space="preserve"> željena </w:t>
+      </w:r>
+      <w:r>
+        <w:t>t</w:t>
       </w:r>
       <w:r>
         <w:t xml:space="preserve">emperatura figurira </w:t>
@@ -1938,7 +2015,10 @@
         <w:t>o</w:t>
       </w:r>
       <w:r>
-        <w:t xml:space="preserve"> drugačije. </w:t>
+        <w:t xml:space="preserve"> drugači</w:t>
+      </w:r>
+      <w:r>
+        <w:t xml:space="preserve">je. </w:t>
       </w:r>
     </w:p>
     <w:p>
@@ -1957,16 +2037,11 @@
     </w:p>
     <w:p>
       <w:pPr>
-        <w:pStyle w:val="N"/>
-        <w:spacing w:before="240"/>
-      </w:pPr>
-    </w:p>
-    <w:p>
-      <w:pPr>
         <w:pStyle w:val="H3num"/>
       </w:pPr>
-      <w:bookmarkStart w:id="4" w:name="_Toc166950843"/>
-      <w:r>
+      <w:bookmarkStart w:id="4" w:name="_Toc168848152"/>
+      <w:r>
+        <w:lastRenderedPageBreak/>
         <w:t>Pra</w:t>
       </w:r>
       <w:r>
@@ -1979,7 +2054,10 @@
         <w:t xml:space="preserve"> visine</w:t>
       </w:r>
       <w:r>
-        <w:t xml:space="preserve"> temperature i </w:t>
+        <w:t xml:space="preserve"> temperature</w:t>
+      </w:r>
+      <w:r>
+        <w:t xml:space="preserve">, režima i </w:t>
       </w:r>
       <w:r>
         <w:t>jačine puhanja ventilatora</w:t>
@@ -1991,10 +2069,13 @@
         <w:pStyle w:val="N"/>
       </w:pPr>
       <w:r>
-        <w:t>Kontrolni dio sistema</w:t>
-      </w:r>
-      <w:r>
-        <w:t xml:space="preserve"> daje uvid u kompletan rad sistema. P</w:t>
+        <w:t xml:space="preserve">Kontrolni </w:t>
+      </w:r>
+      <w:r>
+        <w:t xml:space="preserve">podsistem </w:t>
+      </w:r>
+      <w:r>
+        <w:t>daje uvid u kompletan rad sistema. P</w:t>
       </w:r>
       <w:r>
         <w:t>utem displeja</w:t>
@@ -2009,7 +2090,7 @@
         <w:t>prikazuj</w:t>
       </w:r>
       <w:r>
-        <w:t>u</w:t>
+        <w:t>e</w:t>
       </w:r>
       <w:r>
         <w:t xml:space="preserve"> trenutn</w:t>
@@ -2018,10 +2099,7 @@
         <w:t>a</w:t>
       </w:r>
       <w:r>
-        <w:t xml:space="preserve"> i željen</w:t>
-      </w:r>
-      <w:r>
-        <w:t xml:space="preserve">a </w:t>
+        <w:t xml:space="preserve"> </w:t>
       </w:r>
       <w:r>
         <w:t>temperatur</w:t>
@@ -2030,19 +2108,40 @@
         <w:t>a</w:t>
       </w:r>
       <w:r>
+        <w:t xml:space="preserve">, </w:t>
+      </w:r>
+      <w:r>
+        <w:t>koj</w:t>
+      </w:r>
+      <w:r>
+        <w:t xml:space="preserve">a dolazi </w:t>
+      </w:r>
+      <w:r>
+        <w:t>od strane terenskog podsistema</w:t>
+      </w:r>
+      <w:r>
         <w:t>, te režim rada</w:t>
       </w:r>
       <w:r>
-        <w:t xml:space="preserve"> ventilatora i jačinu puhanja istog (displej</w:t>
+        <w:t xml:space="preserve"> ventilatora i jačin</w:t>
+      </w:r>
+      <w:r>
+        <w:t>a</w:t>
+      </w:r>
+      <w:r>
+        <w:t xml:space="preserve"> puhanja istog (displej</w:t>
       </w:r>
       <w:r>
         <w:t>,</w:t>
       </w:r>
       <w:r>
-        <w:t xml:space="preserve"> prikazom neispunjenih kvadratića </w:t>
-      </w:r>
-      <w:r>
-        <w:t xml:space="preserve">i njihovim ispunjavanjem, </w:t>
+        <w:t xml:space="preserve"> </w:t>
+      </w:r>
+      <w:r>
+        <w:t>prikazom odgovarajućih znakova</w:t>
+      </w:r>
+      <w:r>
+        <w:t xml:space="preserve">, </w:t>
       </w:r>
       <w:r>
         <w:t xml:space="preserve">realizira varijantu </w:t>
@@ -2065,7 +2164,15 @@
         <w:t>).</w:t>
       </w:r>
       <w:r>
-        <w:t xml:space="preserve"> Jačina puhanja ventilatora u sklopu terenskog dijela sistema se prikazuje realizirajući </w:t>
+        <w:t xml:space="preserve"> </w:t>
+      </w:r>
+    </w:p>
+    <w:p>
+      <w:pPr>
+        <w:pStyle w:val="N"/>
+      </w:pPr>
+      <w:r>
+        <w:t xml:space="preserve">Jačina puhanja ventilatora u sklopu terenskog dijela sistema se prikazuje realizirajući </w:t>
       </w:r>
       <w:r>
         <w:rPr>
@@ -2094,18 +2201,12 @@
       <w:pPr>
         <w:pStyle w:val="H3num"/>
       </w:pPr>
-      <w:bookmarkStart w:id="5" w:name="_Toc166950844"/>
-      <w:r>
-        <w:t xml:space="preserve">Prelazak </w:t>
-      </w:r>
-      <w:r>
-        <w:t>izme</w:t>
-      </w:r>
-      <w:r>
-        <w:t>đ</w:t>
-      </w:r>
-      <w:r>
-        <w:t>u konfiguracijskog i radnog moda</w:t>
+      <w:bookmarkStart w:id="5" w:name="_Toc168848153"/>
+      <w:r>
+        <w:t>Mijenjanje prikaza displej</w:t>
+      </w:r>
+      <w:r>
+        <w:t>a</w:t>
       </w:r>
       <w:bookmarkEnd w:id="5"/>
     </w:p>
@@ -2114,91 +2215,73 @@
         <w:pStyle w:val="N"/>
       </w:pPr>
       <w:r>
-        <w:t>Sistem daje mogućnost da</w:t>
-      </w:r>
-      <w:r>
-        <w:t xml:space="preserve"> se</w:t>
-      </w:r>
-      <w:r>
-        <w:t xml:space="preserve">, </w:t>
-      </w:r>
-      <w:r>
-        <w:t>pritisk</w:t>
-      </w:r>
-      <w:r>
-        <w:t xml:space="preserve">om </w:t>
-      </w:r>
-      <w:r>
-        <w:t xml:space="preserve">na </w:t>
-      </w:r>
-      <w:r>
-        <w:t xml:space="preserve">odgovarajući </w:t>
-      </w:r>
-      <w:r>
-        <w:t xml:space="preserve">taster, </w:t>
-      </w:r>
-      <w:r>
-        <w:t>mijenja mod rada, prelazeći iz konfiguracijskog u radni</w:t>
-      </w:r>
-      <w:r>
-        <w:t xml:space="preserve"> mod</w:t>
-      </w:r>
-      <w:r>
-        <w:t xml:space="preserve"> i obrnuto</w:t>
-      </w:r>
-      <w:r>
-        <w:t xml:space="preserve">. </w:t>
-      </w:r>
-      <w:r>
-        <w:t xml:space="preserve">U konfiguracijskom modu, podešavaju se </w:t>
-      </w:r>
-      <w:r>
-        <w:t xml:space="preserve">željena </w:t>
-      </w:r>
-      <w:r>
-        <w:t>temperatura i režim rada ventilatora</w:t>
-      </w:r>
-      <w:r>
-        <w:t xml:space="preserve">, kako je već objašnjeno. U </w:t>
-      </w:r>
-      <w:r>
-        <w:t xml:space="preserve">radnom modu, </w:t>
-      </w:r>
-      <w:r>
-        <w:t>korisnik nema mogućnost mijenjati konfiguraciju sistema</w:t>
-      </w:r>
-      <w:r>
-        <w:t>,</w:t>
+        <w:t>Kontrolni podsistem daje m</w:t>
+      </w:r>
+      <w:r>
+        <w:t>o</w:t>
+      </w:r>
+      <w:r>
+        <w:t>gućnost da se, pritiskom na odgovarajuće tastere, mijenja prikaz displeja</w:t>
+      </w:r>
+      <w:r>
+        <w:t>. Dva prikaza podrazumijevaju podešavanje željene i kritične temperature</w:t>
+      </w:r>
+      <w:r>
+        <w:t xml:space="preserve"> (naravno, sistem vodi računa o validnosti unosa</w:t>
+      </w:r>
+      <w:r>
+        <w:t>). S</w:t>
+      </w:r>
+      <w:r>
+        <w:t>ljedeći prikaz omogućava</w:t>
       </w:r>
       <w:r>
         <w:t xml:space="preserve"> </w:t>
       </w:r>
       <w:r>
-        <w:t xml:space="preserve">a sistem </w:t>
-      </w:r>
-      <w:r>
-        <w:t>funkcioniše</w:t>
+        <w:t>kako podešavanje režima rada ventilatora, tako i praćenje</w:t>
+      </w:r>
+      <w:r>
+        <w:t xml:space="preserve"> njegove </w:t>
+      </w:r>
+      <w:r>
+        <w:t>jačine puhanja</w:t>
       </w:r>
       <w:r>
         <w:t xml:space="preserve"> </w:t>
       </w:r>
       <w:r>
-        <w:t xml:space="preserve">u skladu s prethodno postavljenim parametrima i </w:t>
-      </w:r>
-      <w:r>
-        <w:t>daje uvid u rad na već opisani način.</w:t>
+        <w:t xml:space="preserve">(s obzirom da automatski režim sam pronalazi optimalanu jačinu puhanja). Četvrti, ujedno i posljednji prikaz, podrazumijeva </w:t>
+      </w:r>
+      <w:r>
+        <w:t>ispis</w:t>
+      </w:r>
+      <w:r>
+        <w:t xml:space="preserve"> trenutne temperature </w:t>
+      </w:r>
+      <w:r>
+        <w:t>koju dobija od strane terenskog podsistema</w:t>
+      </w:r>
+      <w:r>
+        <w:t>.</w:t>
+      </w:r>
+      <w:r>
+        <w:t xml:space="preserve"> </w:t>
       </w:r>
     </w:p>
     <w:p>
       <w:pPr>
         <w:pStyle w:val="H3num"/>
       </w:pPr>
-      <w:bookmarkStart w:id="6" w:name="_Toc166950845"/>
+      <w:bookmarkStart w:id="6" w:name="_Toc168848154"/>
       <w:r>
         <w:t xml:space="preserve">Upozorenje </w:t>
       </w:r>
       <w:r>
-        <w:t>pri dostizanju granice mogućnosti rada sistema</w:t>
+        <w:t xml:space="preserve">pri dostizanju </w:t>
+      </w:r>
+      <w:r>
+        <w:t>kritične temperature</w:t>
       </w:r>
       <w:bookmarkEnd w:id="6"/>
     </w:p>
@@ -2207,73 +2290,93 @@
         <w:pStyle w:val="N"/>
       </w:pPr>
       <w:r>
-        <w:t xml:space="preserve">Ukoliko se </w:t>
-      </w:r>
-      <w:r>
-        <w:t>ventilator</w:t>
-      </w:r>
-      <w:r>
-        <w:t xml:space="preserve"> nalazi u automatskom režimu rada, te pritom, zbog visokih temperatura, </w:t>
-      </w:r>
-      <w:r>
-        <w:t xml:space="preserve">ni </w:t>
-      </w:r>
-      <w:r>
-        <w:t>nakon dugog rada nije u mogućnosti postići željenu temperaturu,</w:t>
-      </w:r>
-      <w:r>
-        <w:t xml:space="preserve"> sistem </w:t>
-      </w:r>
-      <w:r>
-        <w:t xml:space="preserve">šalje upozorenje korisniku. </w:t>
-      </w:r>
-      <w:r>
-        <w:t>Upozorenje se realizira na dva načina</w:t>
-      </w:r>
-      <w:r>
-        <w:t>, po jedan za oba podsistema</w:t>
-      </w:r>
-      <w:r>
-        <w:t xml:space="preserve">. </w:t>
-      </w:r>
-      <w:r>
-        <w:t xml:space="preserve">Prvi podrazumijeva prikaz upozorenja putem displeja u sklopu kontrolog podsistema, dok drugi podrazumijeva </w:t>
-      </w:r>
-      <w:r>
-        <w:t>zvučn</w:t>
-      </w:r>
-      <w:r>
-        <w:t xml:space="preserve">o </w:t>
-      </w:r>
-      <w:r>
-        <w:t>oglašavanje</w:t>
-      </w:r>
-      <w:r>
-        <w:t xml:space="preserve"> u sklopu </w:t>
-      </w:r>
-      <w:r>
-        <w:t>terensko</w:t>
-      </w:r>
-      <w:r>
-        <w:t xml:space="preserve">g </w:t>
-      </w:r>
-      <w:r>
-        <w:t>podsistem</w:t>
-      </w:r>
-      <w:r>
-        <w:t>a</w:t>
-      </w:r>
-      <w:r>
-        <w:t xml:space="preserve">. </w:t>
+        <w:t>Kako je već rečeno, korisnik definiše željenu i kritičnu temperatur</w:t>
+      </w:r>
+      <w:r>
+        <w:t xml:space="preserve">u. </w:t>
+      </w:r>
+      <w:r>
+        <w:t xml:space="preserve">Ukoliko </w:t>
+      </w:r>
+      <w:r>
+        <w:t xml:space="preserve">terenski podsistem izmjeri </w:t>
+      </w:r>
+      <w:r>
+        <w:t>temperatur</w:t>
+      </w:r>
+      <w:r>
+        <w:t xml:space="preserve">u koja prelazi granicu definisanu </w:t>
+      </w:r>
+      <w:r>
+        <w:t>kritičn</w:t>
+      </w:r>
+      <w:r>
+        <w:t xml:space="preserve">om </w:t>
+      </w:r>
+      <w:r>
+        <w:t>temperatur</w:t>
+      </w:r>
+      <w:r>
+        <w:t>om</w:t>
+      </w:r>
+      <w:r>
+        <w:t xml:space="preserve">, korisnik biva obaviješten slanjem upozorenja. </w:t>
       </w:r>
     </w:p>
     <w:p>
       <w:pPr>
+        <w:pStyle w:val="N"/>
+      </w:pPr>
+      <w:r>
+        <w:t>U</w:t>
+      </w:r>
+      <w:r>
+        <w:t xml:space="preserve">pozorenje se realizira na dva načina. </w:t>
+      </w:r>
+      <w:r>
+        <w:t xml:space="preserve">Prvi podrazumijeva prikaz upozorenja putem displeja u sklopu kontrolog podsistema, dok drugi podrazumijeva </w:t>
+      </w:r>
+      <w:r>
+        <w:t>zvučn</w:t>
+      </w:r>
+      <w:r>
+        <w:t xml:space="preserve">o </w:t>
+      </w:r>
+      <w:r>
+        <w:t>oglašavanje</w:t>
+      </w:r>
+      <w:r>
+        <w:t xml:space="preserve"> u sklopu </w:t>
+      </w:r>
+      <w:r>
+        <w:t>terensko</w:t>
+      </w:r>
+      <w:r>
+        <w:t xml:space="preserve">g </w:t>
+      </w:r>
+      <w:r>
+        <w:t>podsistem</w:t>
+      </w:r>
+      <w:r>
+        <w:t>a. Osim</w:t>
+      </w:r>
+      <w:r>
+        <w:t xml:space="preserve"> </w:t>
+      </w:r>
+      <w:r>
+        <w:t xml:space="preserve">alarma, koji se može ugasiti pritiskom na taster, odgovarajuća LED dioda blinka dok se situacija ne normalizuje i sistem ne resetuje. </w:t>
+      </w:r>
+    </w:p>
+    <w:p>
+      <w:pPr>
         <w:pStyle w:val="H3num"/>
       </w:pPr>
-      <w:bookmarkStart w:id="7" w:name="_Toc166950846"/>
-      <w:r>
-        <w:t>Dostupnost svih funkcionalnosti putem mobilnog uređaja</w:t>
+      <w:bookmarkStart w:id="7" w:name="_Toc168848155"/>
+      <w:r>
+        <w:t xml:space="preserve">Mijenjanje režima rada ventilatora </w:t>
+      </w:r>
+      <w:r>
+        <w:t>putem mobilnog uređaja</w:t>
       </w:r>
       <w:bookmarkEnd w:id="7"/>
     </w:p>
@@ -2282,7 +2385,10 @@
         <w:pStyle w:val="N"/>
       </w:pPr>
       <w:r>
-        <w:t xml:space="preserve">Sve prethodno navedene funkcionalnosti, koje se nalaze u sklopu kontrolnog podsistema, su dostupne i putem mobilnog uređaja, koristeći </w:t>
+        <w:t>K</w:t>
+      </w:r>
+      <w:r>
+        <w:t xml:space="preserve">oristeći </w:t>
       </w:r>
       <w:r>
         <w:rPr>
@@ -2292,41 +2398,35 @@
         <w:t>MQTT Dash</w:t>
       </w:r>
       <w:r>
-        <w:t xml:space="preserve"> aplikaciju. Time se omogućava da korisnik, neovisno od lokacije na kojoj se nalazi, pristupa dostupnim mogućnostima sistema. </w:t>
+        <w:t xml:space="preserve"> aplikaciju</w:t>
+      </w:r>
+      <w:r>
+        <w:t>, korisnik ima mogućnost mijenjati režim rada ventilatora, neovisno od lokacije na kojoj se nalazi</w:t>
+      </w:r>
+      <w:r>
+        <w:t>.</w:t>
+      </w:r>
+      <w:r>
+        <w:t xml:space="preserve"> </w:t>
+      </w:r>
+      <w:r>
+        <w:br w:type="page"/>
       </w:r>
     </w:p>
     <w:p>
       <w:pPr>
-        <w:rPr>
-          <w:rFonts w:ascii="Times New Roman" w:hAnsi="Times New Roman" w:cs="Times New Roman"/>
-          <w:color w:val="000000" w:themeColor="text1"/>
-          <w:sz w:val="24"/>
-          <w:szCs w:val="24"/>
+        <w:pStyle w:val="H2num"/>
+        <w:rPr>
           <w:lang w:val="bs-Latn-BA"/>
         </w:rPr>
       </w:pPr>
-      <w:r>
-        <w:br w:type="page"/>
-      </w:r>
-    </w:p>
-    <w:p>
-      <w:pPr>
-        <w:pStyle w:val="N"/>
-      </w:pPr>
-    </w:p>
-    <w:p>
-      <w:pPr>
-        <w:pStyle w:val="H2num"/>
+      <w:bookmarkStart w:id="8" w:name="_Toc163661280"/>
+      <w:bookmarkStart w:id="9" w:name="_Toc168848156"/>
+      <w:r>
         <w:rPr>
           <w:lang w:val="bs-Latn-BA"/>
         </w:rPr>
-      </w:pPr>
-      <w:bookmarkStart w:id="8" w:name="_Toc163661280"/>
-      <w:bookmarkStart w:id="9" w:name="_Toc166950847"/>
-      <w:r>
-        <w:rPr>
-          <w:lang w:val="bs-Latn-BA"/>
-        </w:rPr>
+        <w:lastRenderedPageBreak/>
         <w:t>Hardverski resursi</w:t>
       </w:r>
       <w:bookmarkEnd w:id="8"/>
@@ -2337,7 +2437,7 @@
         <w:pStyle w:val="H3num"/>
       </w:pPr>
       <w:bookmarkStart w:id="10" w:name="_Toc165933158"/>
-      <w:bookmarkStart w:id="11" w:name="_Toc166950848"/>
+      <w:bookmarkStart w:id="11" w:name="_Toc168848157"/>
       <w:r>
         <w:t>P</w:t>
       </w:r>
@@ -2571,7 +2671,7 @@
       <w:pPr>
         <w:pStyle w:val="H3num"/>
       </w:pPr>
-      <w:bookmarkStart w:id="12" w:name="_Toc166950849"/>
+      <w:bookmarkStart w:id="12" w:name="_Toc168848158"/>
       <w:r>
         <w:t xml:space="preserve">Pico – terenski </w:t>
       </w:r>
@@ -2692,7 +2792,7 @@
               <w:cnfStyle w:val="000000100000" w:firstRow="0" w:lastRow="0" w:firstColumn="0" w:lastColumn="0" w:oddVBand="0" w:evenVBand="0" w:oddHBand="1" w:evenHBand="0" w:firstRowFirstColumn="0" w:firstRowLastColumn="0" w:lastRowFirstColumn="0" w:lastRowLastColumn="0"/>
             </w:pPr>
             <w:r>
-              <w:t>DHT11/LM35 temperaturni senzor</w:t>
+              <w:t>LM35 temperaturni senzor</w:t>
             </w:r>
           </w:p>
         </w:tc>
@@ -2858,7 +2958,7 @@
               <w:cnfStyle w:val="000000100000" w:firstRow="0" w:lastRow="0" w:firstColumn="0" w:lastColumn="0" w:oddVBand="0" w:evenVBand="0" w:oddHBand="1" w:evenHBand="0" w:firstRowFirstColumn="0" w:firstRowLastColumn="0" w:lastRowFirstColumn="0" w:lastRowLastColumn="0"/>
             </w:pPr>
             <w:r>
-              <w:t>8</w:t>
+              <w:t>7</w:t>
             </w:r>
           </w:p>
         </w:tc>
@@ -2950,7 +3050,7 @@
       <w:pPr>
         <w:pStyle w:val="H3num"/>
       </w:pPr>
-      <w:bookmarkStart w:id="13" w:name="_Toc166950850"/>
+      <w:bookmarkStart w:id="13" w:name="_Toc168848159"/>
       <w:r>
         <w:t>Dodatna oprema</w:t>
       </w:r>
@@ -3002,13 +3102,33 @@
         <w:rPr>
           <w:rFonts w:eastAsiaTheme="minorEastAsia"/>
         </w:rPr>
-        <w:t xml:space="preserve"> i sigurnosna dioda</w:t>
+        <w:t xml:space="preserve">, </w:t>
       </w:r>
       <w:r>
         <w:rPr>
           <w:rFonts w:eastAsiaTheme="minorEastAsia"/>
         </w:rPr>
-        <w:t>.</w:t>
+        <w:t>sigurnosna dioda</w:t>
+      </w:r>
+      <w:r>
+        <w:rPr>
+          <w:rFonts w:eastAsiaTheme="minorEastAsia"/>
+        </w:rPr>
+        <w:t xml:space="preserve"> i </w:t>
+      </w:r>
+      <w:r>
+        <w:rPr>
+          <w:rFonts w:eastAsiaTheme="minorEastAsia"/>
+          <w:i/>
+          <w:iCs/>
+        </w:rPr>
+        <w:t>breadboard</w:t>
+      </w:r>
+      <w:r>
+        <w:rPr>
+          <w:rFonts w:eastAsiaTheme="minorEastAsia"/>
+        </w:rPr>
+        <w:t xml:space="preserve">-i. </w:t>
       </w:r>
     </w:p>
     <w:p>
@@ -3018,7 +3138,7 @@
           <w:rFonts w:eastAsiaTheme="minorEastAsia"/>
         </w:rPr>
       </w:pPr>
-      <w:bookmarkStart w:id="14" w:name="_Toc166950851"/>
+      <w:bookmarkStart w:id="14" w:name="_Toc168848160"/>
       <w:r>
         <w:rPr>
           <w:rFonts w:eastAsiaTheme="minorEastAsia"/>
@@ -3027,38 +3147,6 @@
         <w:t>Zaključak</w:t>
       </w:r>
       <w:bookmarkEnd w:id="14"/>
-    </w:p>
-    <w:p>
-      <w:pPr>
-        <w:pStyle w:val="N"/>
-        <w:rPr>
-          <w:rFonts w:eastAsiaTheme="minorEastAsia"/>
-          <w:color w:val="7F7F7F" w:themeColor="text1" w:themeTint="80"/>
-        </w:rPr>
-      </w:pPr>
-      <m:oMathPara>
-        <m:oMathParaPr>
-          <m:jc m:val="left"/>
-        </m:oMathParaPr>
-        <m:oMath>
-          <m:r>
-            <w:rPr>
-              <w:rFonts w:ascii="Cambria Math" w:eastAsiaTheme="minorEastAsia" w:hAnsi="Cambria Math"/>
-              <w:color w:val="7F7F7F" w:themeColor="text1" w:themeTint="80"/>
-            </w:rPr>
-            <m:t># Zaključak nakon realizacije projekta.</m:t>
-          </m:r>
-        </m:oMath>
-      </m:oMathPara>
-    </w:p>
-    <w:p>
-      <w:pPr>
-        <w:pStyle w:val="N"/>
-        <w:rPr>
-          <w:rFonts w:eastAsiaTheme="minorEastAsia"/>
-          <w:color w:val="7F7F7F" w:themeColor="text1" w:themeTint="80"/>
-        </w:rPr>
-      </w:pPr>
     </w:p>
     <w:p>
       <w:pPr>

</xml_diff>